<commit_message>
updated global R chunks
</commit_message>
<xml_diff>
--- a/hw_1/summer23_data624_hw1.docx
+++ b/hw_1/summer23_data624_hw1.docx
@@ -12465,6 +12465,199 @@
       </w:r>
       <w:r>
         <w:rPr>
+          <w:rStyle w:val="CommentTok"/>
+        </w:rPr>
+        <w:t xml:space="preserve">#some_missing &lt;- rowSums(is.na(sb3)) &gt; 0</w:t>
+      </w:r>
+      <w:r>
+        <w:br/>
+      </w:r>
+      <w:r>
+        <w:rPr>
+          <w:rStyle w:val="CommentTok"/>
+        </w:rPr>
+        <w:t xml:space="preserve">#print(paste0("Proportion of observations with missing values after removing degenerate variables: ", </w:t>
+      </w:r>
+      <w:r>
+        <w:br/>
+      </w:r>
+      <w:r>
+        <w:rPr>
+          <w:rStyle w:val="CommentTok"/>
+        </w:rPr>
+        <w:t xml:space="preserve">#    round(nrow(sb3[some_missing,]) / nrow(sb3), 3)))</w:t>
+      </w:r>
+      <w:r>
+        <w:br/>
+      </w:r>
+      <w:r>
+        <w:rPr>
+          <w:rStyle w:val="CommentTok"/>
+        </w:rPr>
+        <w:t xml:space="preserve">#print(paste0("Proportion of observations retained from original data set: ",</w:t>
+      </w:r>
+      <w:r>
+        <w:br/>
+      </w:r>
+      <w:r>
+        <w:rPr>
+          <w:rStyle w:val="CommentTok"/>
+        </w:rPr>
+        <w:t xml:space="preserve">#    round(nrow(sb3) / nrow(Soybean), 3)))</w:t>
+      </w:r>
+    </w:p>
+    <w:p>
+      <w:pPr>
+        <w:pStyle w:val="FirstParagraph"/>
+      </w:pPr>
+      <w:r>
+        <w:t xml:space="preserve">Another approach would be to impute the missing data. The MICE package (multivariate imputation by chained equations) is an appropriate way to do this. Even using MICE, the observations with over 24 variables missing would seem to remain problematic, so we’ll remove those first before imputing. As shown below, we now have a dataset with no missing cases, and over 95% of the original observations were retained.</w:t>
+      </w:r>
+    </w:p>
+    <w:p>
+      <w:pPr>
+        <w:pStyle w:val="SourceCode"/>
+      </w:pPr>
+      <w:r>
+        <w:rPr>
+          <w:rStyle w:val="CommentTok"/>
+        </w:rPr>
+        <w:t xml:space="preserve"># Create copy of original data set</w:t>
+      </w:r>
+      <w:r>
+        <w:br/>
+      </w:r>
+      <w:r>
+        <w:rPr>
+          <w:rStyle w:val="NormalTok"/>
+        </w:rPr>
+        <w:t xml:space="preserve">sb4 </w:t>
+      </w:r>
+      <w:r>
+        <w:rPr>
+          <w:rStyle w:val="OtherTok"/>
+        </w:rPr>
+        <w:t xml:space="preserve">&lt;-</w:t>
+      </w:r>
+      <w:r>
+        <w:rPr>
+          <w:rStyle w:val="NormalTok"/>
+        </w:rPr>
+        <w:t xml:space="preserve"> Soybean</w:t>
+      </w:r>
+      <w:r>
+        <w:br/>
+      </w:r>
+      <w:r>
+        <w:br/>
+      </w:r>
+      <w:r>
+        <w:rPr>
+          <w:rStyle w:val="CommentTok"/>
+        </w:rPr>
+        <w:t xml:space="preserve"># Remove the observations in which 24 or more variables have missing values</w:t>
+      </w:r>
+      <w:r>
+        <w:br/>
+      </w:r>
+      <w:r>
+        <w:rPr>
+          <w:rStyle w:val="NormalTok"/>
+        </w:rPr>
+        <w:t xml:space="preserve">most_complete </w:t>
+      </w:r>
+      <w:r>
+        <w:rPr>
+          <w:rStyle w:val="OtherTok"/>
+        </w:rPr>
+        <w:t xml:space="preserve">&lt;-</w:t>
+      </w:r>
+      <w:r>
+        <w:rPr>
+          <w:rStyle w:val="NormalTok"/>
+        </w:rPr>
+        <w:t xml:space="preserve"> </w:t>
+      </w:r>
+      <w:r>
+        <w:rPr>
+          <w:rStyle w:val="FunctionTok"/>
+        </w:rPr>
+        <w:t xml:space="preserve">rowSums</w:t>
+      </w:r>
+      <w:r>
+        <w:rPr>
+          <w:rStyle w:val="NormalTok"/>
+        </w:rPr>
+        <w:t xml:space="preserve">(</w:t>
+      </w:r>
+      <w:r>
+        <w:rPr>
+          <w:rStyle w:val="FunctionTok"/>
+        </w:rPr>
+        <w:t xml:space="preserve">is.na</w:t>
+      </w:r>
+      <w:r>
+        <w:rPr>
+          <w:rStyle w:val="NormalTok"/>
+        </w:rPr>
+        <w:t xml:space="preserve">(sb4)) </w:t>
+      </w:r>
+      <w:r>
+        <w:rPr>
+          <w:rStyle w:val="SpecialCharTok"/>
+        </w:rPr>
+        <w:t xml:space="preserve">&lt;</w:t>
+      </w:r>
+      <w:r>
+        <w:rPr>
+          <w:rStyle w:val="NormalTok"/>
+        </w:rPr>
+        <w:t xml:space="preserve"> </w:t>
+      </w:r>
+      <w:r>
+        <w:rPr>
+          <w:rStyle w:val="DecValTok"/>
+        </w:rPr>
+        <w:t xml:space="preserve">24</w:t>
+      </w:r>
+      <w:r>
+        <w:br/>
+      </w:r>
+      <w:r>
+        <w:rPr>
+          <w:rStyle w:val="NormalTok"/>
+        </w:rPr>
+        <w:t xml:space="preserve">sb4 </w:t>
+      </w:r>
+      <w:r>
+        <w:rPr>
+          <w:rStyle w:val="OtherTok"/>
+        </w:rPr>
+        <w:t xml:space="preserve">&lt;-</w:t>
+      </w:r>
+      <w:r>
+        <w:rPr>
+          <w:rStyle w:val="NormalTok"/>
+        </w:rPr>
+        <w:t xml:space="preserve"> sb4[most_complete,]</w:t>
+      </w:r>
+      <w:r>
+        <w:br/>
+      </w:r>
+      <w:r>
+        <w:br/>
+      </w:r>
+      <w:r>
+        <w:rPr>
+          <w:rStyle w:val="CommentTok"/>
+        </w:rPr>
+        <w:t xml:space="preserve"># Recalculate number of rows contain missing values</w:t>
+      </w:r>
+      <w:r>
+        <w:br/>
+      </w:r>
+      <w:r>
+        <w:rPr>
           <w:rStyle w:val="NormalTok"/>
         </w:rPr>
         <w:t xml:space="preserve">some_missing </w:t>
@@ -12503,7 +12696,7 @@
         <w:rPr>
           <w:rStyle w:val="NormalTok"/>
         </w:rPr>
-        <w:t xml:space="preserve">(sb3)) </w:t>
+        <w:t xml:space="preserve">(sb4)) </w:t>
       </w:r>
       <w:r>
         <w:rPr>
@@ -12593,7 +12786,7 @@
         <w:rPr>
           <w:rStyle w:val="NormalTok"/>
         </w:rPr>
-        <w:t xml:space="preserve">(sb3[some_missing,]) </w:t>
+        <w:t xml:space="preserve">(sb4[some_missing,]) </w:t>
       </w:r>
       <w:r>
         <w:rPr>
@@ -12617,7 +12810,7 @@
         <w:rPr>
           <w:rStyle w:val="NormalTok"/>
         </w:rPr>
-        <w:t xml:space="preserve">(sb3), </w:t>
+        <w:t xml:space="preserve">(sb4), </w:t>
       </w:r>
       <w:r>
         <w:rPr>
@@ -12631,22 +12824,9 @@
         </w:rPr>
         <w:t xml:space="preserve">)))</w:t>
       </w:r>
-    </w:p>
-    <w:p>
-      <w:pPr>
-        <w:pStyle w:val="SourceCode"/>
-      </w:pPr>
-      <w:r>
-        <w:rPr>
-          <w:rStyle w:val="VerbatimChar"/>
-        </w:rPr>
-        <w:t xml:space="preserve">## [1] "Proportion of observations with missing values after removing degenerate variables: 0.139"</w:t>
-      </w:r>
-    </w:p>
-    <w:p>
-      <w:pPr>
-        <w:pStyle w:val="SourceCode"/>
-      </w:pPr>
+      <w:r>
+        <w:br/>
+      </w:r>
       <w:r>
         <w:rPr>
           <w:rStyle w:val="FunctionTok"/>
@@ -12714,7 +12894,7 @@
         <w:rPr>
           <w:rStyle w:val="NormalTok"/>
         </w:rPr>
-        <w:t xml:space="preserve">(sb3) </w:t>
+        <w:t xml:space="preserve">(sb4) </w:t>
       </w:r>
       <w:r>
         <w:rPr>
@@ -12752,35 +12932,116 @@
         </w:rPr>
         <w:t xml:space="preserve">)))</w:t>
       </w:r>
-    </w:p>
-    <w:p>
-      <w:pPr>
-        <w:pStyle w:val="SourceCode"/>
-      </w:pPr>
-      <w:r>
-        <w:rPr>
-          <w:rStyle w:val="VerbatimChar"/>
-        </w:rPr>
-        <w:t xml:space="preserve">## [1] "Proportion of observations retained from original data set: 0.956"</w:t>
-      </w:r>
-    </w:p>
-    <w:p>
-      <w:pPr>
-        <w:pStyle w:val="FirstParagraph"/>
-      </w:pPr>
-      <w:r>
-        <w:t xml:space="preserve">Another approach would be to impute the missing data. The MICE package (multivariate imputation by chained equations) is an appropriate way to do this. Even using MICE, the observations with over 24 variables missing would seem to remain problematic, so we’ll remove those first before imputing. As shown below, we now have a dataset with no missing cases, and over 95% of the original observations were retained.</w:t>
-      </w:r>
-    </w:p>
-    <w:p>
-      <w:pPr>
-        <w:pStyle w:val="SourceCode"/>
-      </w:pPr>
+      <w:r>
+        <w:br/>
+      </w:r>
+      <w:r>
+        <w:br/>
+      </w:r>
       <w:r>
         <w:rPr>
           <w:rStyle w:val="CommentTok"/>
         </w:rPr>
-        <w:t xml:space="preserve"># Create copy of original data set</w:t>
+        <w:t xml:space="preserve"># Impute missing data</w:t>
+      </w:r>
+      <w:r>
+        <w:br/>
+      </w:r>
+      <w:r>
+        <w:rPr>
+          <w:rStyle w:val="NormalTok"/>
+        </w:rPr>
+        <w:t xml:space="preserve">imp </w:t>
+      </w:r>
+      <w:r>
+        <w:rPr>
+          <w:rStyle w:val="OtherTok"/>
+        </w:rPr>
+        <w:t xml:space="preserve">&lt;-</w:t>
+      </w:r>
+      <w:r>
+        <w:rPr>
+          <w:rStyle w:val="NormalTok"/>
+        </w:rPr>
+        <w:t xml:space="preserve"> </w:t>
+      </w:r>
+      <w:r>
+        <w:rPr>
+          <w:rStyle w:val="FunctionTok"/>
+        </w:rPr>
+        <w:t xml:space="preserve">mice</w:t>
+      </w:r>
+      <w:r>
+        <w:rPr>
+          <w:rStyle w:val="NormalTok"/>
+        </w:rPr>
+        <w:t xml:space="preserve">(sb4, </w:t>
+      </w:r>
+      <w:r>
+        <w:rPr>
+          <w:rStyle w:val="AttributeTok"/>
+        </w:rPr>
+        <w:t xml:space="preserve">maxit=</w:t>
+      </w:r>
+      <w:r>
+        <w:rPr>
+          <w:rStyle w:val="DecValTok"/>
+        </w:rPr>
+        <w:t xml:space="preserve">5</w:t>
+      </w:r>
+      <w:r>
+        <w:rPr>
+          <w:rStyle w:val="NormalTok"/>
+        </w:rPr>
+        <w:t xml:space="preserve">, </w:t>
+      </w:r>
+      <w:r>
+        <w:rPr>
+          <w:rStyle w:val="AttributeTok"/>
+        </w:rPr>
+        <w:t xml:space="preserve">m=</w:t>
+      </w:r>
+      <w:r>
+        <w:rPr>
+          <w:rStyle w:val="DecValTok"/>
+        </w:rPr>
+        <w:t xml:space="preserve">5</w:t>
+      </w:r>
+      <w:r>
+        <w:rPr>
+          <w:rStyle w:val="NormalTok"/>
+        </w:rPr>
+        <w:t xml:space="preserve">, </w:t>
+      </w:r>
+      <w:r>
+        <w:rPr>
+          <w:rStyle w:val="AttributeTok"/>
+        </w:rPr>
+        <w:t xml:space="preserve">seed=</w:t>
+      </w:r>
+      <w:r>
+        <w:rPr>
+          <w:rStyle w:val="DecValTok"/>
+        </w:rPr>
+        <w:t xml:space="preserve">777</w:t>
+      </w:r>
+      <w:r>
+        <w:rPr>
+          <w:rStyle w:val="NormalTok"/>
+        </w:rPr>
+        <w:t xml:space="preserve">)</w:t>
+      </w:r>
+      <w:r>
+        <w:br/>
+      </w:r>
+      <w:r>
+        <w:br/>
+      </w:r>
+      <w:r>
+        <w:rPr>
+          <w:rStyle w:val="CommentTok"/>
+        </w:rPr>
+        <w:t xml:space="preserve"># Complete the data set using imputed values</w:t>
       </w:r>
       <w:r>
         <w:br/>
@@ -12801,7 +13062,19 @@
         <w:rPr>
           <w:rStyle w:val="NormalTok"/>
         </w:rPr>
-        <w:t xml:space="preserve"> Soybean</w:t>
+        <w:t xml:space="preserve"> </w:t>
+      </w:r>
+      <w:r>
+        <w:rPr>
+          <w:rStyle w:val="FunctionTok"/>
+        </w:rPr>
+        <w:t xml:space="preserve">complete</w:t>
+      </w:r>
+      <w:r>
+        <w:rPr>
+          <w:rStyle w:val="NormalTok"/>
+        </w:rPr>
+        <w:t xml:space="preserve">(imp)</w:t>
       </w:r>
       <w:r>
         <w:br/>
@@ -12813,16 +13086,16 @@
         <w:rPr>
           <w:rStyle w:val="CommentTok"/>
         </w:rPr>
-        <w:t xml:space="preserve"># Remove the observations in which 24 or more variables have missing values</w:t>
-      </w:r>
-      <w:r>
-        <w:br/>
-      </w:r>
-      <w:r>
-        <w:rPr>
-          <w:rStyle w:val="NormalTok"/>
-        </w:rPr>
-        <w:t xml:space="preserve">most_complete </w:t>
+        <w:t xml:space="preserve"># Recalculate number of rows contain missing values</w:t>
+      </w:r>
+      <w:r>
+        <w:br/>
+      </w:r>
+      <w:r>
+        <w:rPr>
+          <w:rStyle w:val="NormalTok"/>
+        </w:rPr>
+        <w:t xml:space="preserve">some_missing </w:t>
       </w:r>
       <w:r>
         <w:rPr>
@@ -12864,7 +13137,7 @@
         <w:rPr>
           <w:rStyle w:val="SpecialCharTok"/>
         </w:rPr>
-        <w:t xml:space="preserve">&lt;</w:t>
+        <w:t xml:space="preserve">&gt;</w:t>
       </w:r>
       <w:r>
         <w:rPr>
@@ -12876,67 +13149,16 @@
         <w:rPr>
           <w:rStyle w:val="DecValTok"/>
         </w:rPr>
-        <w:t xml:space="preserve">24</w:t>
-      </w:r>
-      <w:r>
-        <w:br/>
-      </w:r>
-      <w:r>
-        <w:rPr>
-          <w:rStyle w:val="NormalTok"/>
-        </w:rPr>
-        <w:t xml:space="preserve">sb4 </w:t>
-      </w:r>
-      <w:r>
-        <w:rPr>
-          <w:rStyle w:val="OtherTok"/>
-        </w:rPr>
-        <w:t xml:space="preserve">&lt;-</w:t>
-      </w:r>
-      <w:r>
-        <w:rPr>
-          <w:rStyle w:val="NormalTok"/>
-        </w:rPr>
-        <w:t xml:space="preserve"> sb4[most_complete,]</w:t>
-      </w:r>
-      <w:r>
-        <w:br/>
-      </w:r>
-      <w:r>
-        <w:br/>
-      </w:r>
-      <w:r>
-        <w:rPr>
-          <w:rStyle w:val="CommentTok"/>
-        </w:rPr>
-        <w:t xml:space="preserve"># Recalculate number of rows contain missing values</w:t>
-      </w:r>
-      <w:r>
-        <w:br/>
-      </w:r>
-      <w:r>
-        <w:rPr>
-          <w:rStyle w:val="NormalTok"/>
-        </w:rPr>
-        <w:t xml:space="preserve">some_missing </w:t>
-      </w:r>
-      <w:r>
-        <w:rPr>
-          <w:rStyle w:val="OtherTok"/>
-        </w:rPr>
-        <w:t xml:space="preserve">&lt;-</w:t>
-      </w:r>
-      <w:r>
-        <w:rPr>
-          <w:rStyle w:val="NormalTok"/>
-        </w:rPr>
-        <w:t xml:space="preserve"> </w:t>
-      </w:r>
-      <w:r>
-        <w:rPr>
-          <w:rStyle w:val="FunctionTok"/>
-        </w:rPr>
-        <w:t xml:space="preserve">rowSums</w:t>
+        <w:t xml:space="preserve">0</w:t>
+      </w:r>
+      <w:r>
+        <w:br/>
+      </w:r>
+      <w:r>
+        <w:rPr>
+          <w:rStyle w:val="FunctionTok"/>
+        </w:rPr>
+        <w:t xml:space="preserve">print</w:t>
       </w:r>
       <w:r>
         <w:rPr>
@@ -12948,31 +13170,94 @@
         <w:rPr>
           <w:rStyle w:val="FunctionTok"/>
         </w:rPr>
-        <w:t xml:space="preserve">is.na</w:t>
-      </w:r>
-      <w:r>
-        <w:rPr>
-          <w:rStyle w:val="NormalTok"/>
-        </w:rPr>
-        <w:t xml:space="preserve">(sb4)) </w:t>
+        <w:t xml:space="preserve">paste0</w:t>
+      </w:r>
+      <w:r>
+        <w:rPr>
+          <w:rStyle w:val="NormalTok"/>
+        </w:rPr>
+        <w:t xml:space="preserve">(</w:t>
+      </w:r>
+      <w:r>
+        <w:rPr>
+          <w:rStyle w:val="StringTok"/>
+        </w:rPr>
+        <w:t xml:space="preserve">"Proportion of observations with missing values after removing degenerate variables: "</w:t>
+      </w:r>
+      <w:r>
+        <w:rPr>
+          <w:rStyle w:val="NormalTok"/>
+        </w:rPr>
+        <w:t xml:space="preserve">, </w:t>
+      </w:r>
+      <w:r>
+        <w:br/>
+      </w:r>
+      <w:r>
+        <w:rPr>
+          <w:rStyle w:val="NormalTok"/>
+        </w:rPr>
+        <w:t xml:space="preserve">    </w:t>
+      </w:r>
+      <w:r>
+        <w:rPr>
+          <w:rStyle w:val="FunctionTok"/>
+        </w:rPr>
+        <w:t xml:space="preserve">round</w:t>
+      </w:r>
+      <w:r>
+        <w:rPr>
+          <w:rStyle w:val="NormalTok"/>
+        </w:rPr>
+        <w:t xml:space="preserve">(</w:t>
+      </w:r>
+      <w:r>
+        <w:rPr>
+          <w:rStyle w:val="FunctionTok"/>
+        </w:rPr>
+        <w:t xml:space="preserve">nrow</w:t>
+      </w:r>
+      <w:r>
+        <w:rPr>
+          <w:rStyle w:val="NormalTok"/>
+        </w:rPr>
+        <w:t xml:space="preserve">(sb4[some_missing,]) </w:t>
       </w:r>
       <w:r>
         <w:rPr>
           <w:rStyle w:val="SpecialCharTok"/>
         </w:rPr>
-        <w:t xml:space="preserve">&gt;</w:t>
-      </w:r>
-      <w:r>
-        <w:rPr>
-          <w:rStyle w:val="NormalTok"/>
-        </w:rPr>
-        <w:t xml:space="preserve"> </w:t>
+        <w:t xml:space="preserve">/</w:t>
+      </w:r>
+      <w:r>
+        <w:rPr>
+          <w:rStyle w:val="NormalTok"/>
+        </w:rPr>
+        <w:t xml:space="preserve"> </w:t>
+      </w:r>
+      <w:r>
+        <w:rPr>
+          <w:rStyle w:val="FunctionTok"/>
+        </w:rPr>
+        <w:t xml:space="preserve">nrow</w:t>
+      </w:r>
+      <w:r>
+        <w:rPr>
+          <w:rStyle w:val="NormalTok"/>
+        </w:rPr>
+        <w:t xml:space="preserve">(sb4), </w:t>
       </w:r>
       <w:r>
         <w:rPr>
           <w:rStyle w:val="DecValTok"/>
         </w:rPr>
-        <w:t xml:space="preserve">0</w:t>
+        <w:t xml:space="preserve">3</w:t>
+      </w:r>
+      <w:r>
+        <w:rPr>
+          <w:rStyle w:val="NormalTok"/>
+        </w:rPr>
+        <w:t xml:space="preserve">)))</w:t>
       </w:r>
       <w:r>
         <w:br/>
@@ -13005,13 +13290,13 @@
         <w:rPr>
           <w:rStyle w:val="StringTok"/>
         </w:rPr>
-        <w:t xml:space="preserve">"Proportion of observations with missing values after removing degenerate variables: "</w:t>
-      </w:r>
-      <w:r>
-        <w:rPr>
-          <w:rStyle w:val="NormalTok"/>
-        </w:rPr>
-        <w:t xml:space="preserve">, </w:t>
+        <w:t xml:space="preserve">"Proportion of observations retained from original data set: "</w:t>
+      </w:r>
+      <w:r>
+        <w:rPr>
+          <w:rStyle w:val="NormalTok"/>
+        </w:rPr>
+        <w:t xml:space="preserve">,</w:t>
       </w:r>
       <w:r>
         <w:br/>
@@ -13044,7 +13329,7 @@
         <w:rPr>
           <w:rStyle w:val="NormalTok"/>
         </w:rPr>
-        <w:t xml:space="preserve">(sb4[some_missing,]) </w:t>
+        <w:t xml:space="preserve">(sb4) </w:t>
       </w:r>
       <w:r>
         <w:rPr>
@@ -13068,7 +13353,7 @@
         <w:rPr>
           <w:rStyle w:val="NormalTok"/>
         </w:rPr>
-        <w:t xml:space="preserve">(sb4), </w:t>
+        <w:t xml:space="preserve">(Soybean), </w:t>
       </w:r>
       <w:r>
         <w:rPr>
@@ -13081,840 +13366,6 @@
           <w:rStyle w:val="NormalTok"/>
         </w:rPr>
         <w:t xml:space="preserve">)))</w:t>
-      </w:r>
-    </w:p>
-    <w:p>
-      <w:pPr>
-        <w:pStyle w:val="SourceCode"/>
-      </w:pPr>
-      <w:r>
-        <w:rPr>
-          <w:rStyle w:val="VerbatimChar"/>
-        </w:rPr>
-        <w:t xml:space="preserve">## [1] "Proportion of observations with missing values after removing degenerate variables: 0.139"</w:t>
-      </w:r>
-    </w:p>
-    <w:p>
-      <w:pPr>
-        <w:pStyle w:val="SourceCode"/>
-      </w:pPr>
-      <w:r>
-        <w:rPr>
-          <w:rStyle w:val="FunctionTok"/>
-        </w:rPr>
-        <w:t xml:space="preserve">print</w:t>
-      </w:r>
-      <w:r>
-        <w:rPr>
-          <w:rStyle w:val="NormalTok"/>
-        </w:rPr>
-        <w:t xml:space="preserve">(</w:t>
-      </w:r>
-      <w:r>
-        <w:rPr>
-          <w:rStyle w:val="FunctionTok"/>
-        </w:rPr>
-        <w:t xml:space="preserve">paste0</w:t>
-      </w:r>
-      <w:r>
-        <w:rPr>
-          <w:rStyle w:val="NormalTok"/>
-        </w:rPr>
-        <w:t xml:space="preserve">(</w:t>
-      </w:r>
-      <w:r>
-        <w:rPr>
-          <w:rStyle w:val="StringTok"/>
-        </w:rPr>
-        <w:t xml:space="preserve">"Proportion of observations retained from original data set: "</w:t>
-      </w:r>
-      <w:r>
-        <w:rPr>
-          <w:rStyle w:val="NormalTok"/>
-        </w:rPr>
-        <w:t xml:space="preserve">,</w:t>
-      </w:r>
-      <w:r>
-        <w:br/>
-      </w:r>
-      <w:r>
-        <w:rPr>
-          <w:rStyle w:val="NormalTok"/>
-        </w:rPr>
-        <w:t xml:space="preserve">    </w:t>
-      </w:r>
-      <w:r>
-        <w:rPr>
-          <w:rStyle w:val="FunctionTok"/>
-        </w:rPr>
-        <w:t xml:space="preserve">round</w:t>
-      </w:r>
-      <w:r>
-        <w:rPr>
-          <w:rStyle w:val="NormalTok"/>
-        </w:rPr>
-        <w:t xml:space="preserve">(</w:t>
-      </w:r>
-      <w:r>
-        <w:rPr>
-          <w:rStyle w:val="FunctionTok"/>
-        </w:rPr>
-        <w:t xml:space="preserve">nrow</w:t>
-      </w:r>
-      <w:r>
-        <w:rPr>
-          <w:rStyle w:val="NormalTok"/>
-        </w:rPr>
-        <w:t xml:space="preserve">(sb4) </w:t>
-      </w:r>
-      <w:r>
-        <w:rPr>
-          <w:rStyle w:val="SpecialCharTok"/>
-        </w:rPr>
-        <w:t xml:space="preserve">/</w:t>
-      </w:r>
-      <w:r>
-        <w:rPr>
-          <w:rStyle w:val="NormalTok"/>
-        </w:rPr>
-        <w:t xml:space="preserve"> </w:t>
-      </w:r>
-      <w:r>
-        <w:rPr>
-          <w:rStyle w:val="FunctionTok"/>
-        </w:rPr>
-        <w:t xml:space="preserve">nrow</w:t>
-      </w:r>
-      <w:r>
-        <w:rPr>
-          <w:rStyle w:val="NormalTok"/>
-        </w:rPr>
-        <w:t xml:space="preserve">(Soybean), </w:t>
-      </w:r>
-      <w:r>
-        <w:rPr>
-          <w:rStyle w:val="DecValTok"/>
-        </w:rPr>
-        <w:t xml:space="preserve">3</w:t>
-      </w:r>
-      <w:r>
-        <w:rPr>
-          <w:rStyle w:val="NormalTok"/>
-        </w:rPr>
-        <w:t xml:space="preserve">)))</w:t>
-      </w:r>
-    </w:p>
-    <w:p>
-      <w:pPr>
-        <w:pStyle w:val="SourceCode"/>
-      </w:pPr>
-      <w:r>
-        <w:rPr>
-          <w:rStyle w:val="VerbatimChar"/>
-        </w:rPr>
-        <w:t xml:space="preserve">## [1] "Proportion of observations retained from original data set: 0.956"</w:t>
-      </w:r>
-    </w:p>
-    <w:p>
-      <w:pPr>
-        <w:pStyle w:val="SourceCode"/>
-      </w:pPr>
-      <w:r>
-        <w:rPr>
-          <w:rStyle w:val="CommentTok"/>
-        </w:rPr>
-        <w:t xml:space="preserve"># Impute missing data</w:t>
-      </w:r>
-      <w:r>
-        <w:br/>
-      </w:r>
-      <w:r>
-        <w:rPr>
-          <w:rStyle w:val="NormalTok"/>
-        </w:rPr>
-        <w:t xml:space="preserve">imp </w:t>
-      </w:r>
-      <w:r>
-        <w:rPr>
-          <w:rStyle w:val="OtherTok"/>
-        </w:rPr>
-        <w:t xml:space="preserve">&lt;-</w:t>
-      </w:r>
-      <w:r>
-        <w:rPr>
-          <w:rStyle w:val="NormalTok"/>
-        </w:rPr>
-        <w:t xml:space="preserve"> </w:t>
-      </w:r>
-      <w:r>
-        <w:rPr>
-          <w:rStyle w:val="FunctionTok"/>
-        </w:rPr>
-        <w:t xml:space="preserve">mice</w:t>
-      </w:r>
-      <w:r>
-        <w:rPr>
-          <w:rStyle w:val="NormalTok"/>
-        </w:rPr>
-        <w:t xml:space="preserve">(sb4, </w:t>
-      </w:r>
-      <w:r>
-        <w:rPr>
-          <w:rStyle w:val="AttributeTok"/>
-        </w:rPr>
-        <w:t xml:space="preserve">maxit=</w:t>
-      </w:r>
-      <w:r>
-        <w:rPr>
-          <w:rStyle w:val="DecValTok"/>
-        </w:rPr>
-        <w:t xml:space="preserve">5</w:t>
-      </w:r>
-      <w:r>
-        <w:rPr>
-          <w:rStyle w:val="NormalTok"/>
-        </w:rPr>
-        <w:t xml:space="preserve">, </w:t>
-      </w:r>
-      <w:r>
-        <w:rPr>
-          <w:rStyle w:val="AttributeTok"/>
-        </w:rPr>
-        <w:t xml:space="preserve">m=</w:t>
-      </w:r>
-      <w:r>
-        <w:rPr>
-          <w:rStyle w:val="DecValTok"/>
-        </w:rPr>
-        <w:t xml:space="preserve">5</w:t>
-      </w:r>
-      <w:r>
-        <w:rPr>
-          <w:rStyle w:val="NormalTok"/>
-        </w:rPr>
-        <w:t xml:space="preserve">, </w:t>
-      </w:r>
-      <w:r>
-        <w:rPr>
-          <w:rStyle w:val="AttributeTok"/>
-        </w:rPr>
-        <w:t xml:space="preserve">seed=</w:t>
-      </w:r>
-      <w:r>
-        <w:rPr>
-          <w:rStyle w:val="DecValTok"/>
-        </w:rPr>
-        <w:t xml:space="preserve">777</w:t>
-      </w:r>
-      <w:r>
-        <w:rPr>
-          <w:rStyle w:val="NormalTok"/>
-        </w:rPr>
-        <w:t xml:space="preserve">)</w:t>
-      </w:r>
-    </w:p>
-    <w:p>
-      <w:pPr>
-        <w:pStyle w:val="SourceCode"/>
-      </w:pPr>
-      <w:r>
-        <w:rPr>
-          <w:rStyle w:val="VerbatimChar"/>
-        </w:rPr>
-        <w:t xml:space="preserve">## </w:t>
-      </w:r>
-      <w:r>
-        <w:br/>
-      </w:r>
-      <w:r>
-        <w:rPr>
-          <w:rStyle w:val="VerbatimChar"/>
-        </w:rPr>
-        <w:t xml:space="preserve">##  iter imp variable</w:t>
-      </w:r>
-      <w:r>
-        <w:br/>
-      </w:r>
-      <w:r>
-        <w:rPr>
-          <w:rStyle w:val="VerbatimChar"/>
-        </w:rPr>
-        <w:t xml:space="preserve">##   1   1  plant.stand  precip  hail  sever  seed.tmt  germ  leaf.halo  leaf.marg  leaf.size  leaf.shread  leaf.malf  leaf.mild  lodging  stem.cankers  canker.lesion  fruiting.bodies  ext.decay  mycelium  int.discolor  sclerotia  fruit.pods  fruit.spots  seed  mold.growth  seed.discolor  seed.size  shriveling  roots</w:t>
-      </w:r>
-      <w:r>
-        <w:br/>
-      </w:r>
-      <w:r>
-        <w:rPr>
-          <w:rStyle w:val="VerbatimChar"/>
-        </w:rPr>
-        <w:t xml:space="preserve">##   1   2  plant.stand  precip  hail  sever  seed.tmt  germ  leaf.halo  leaf.marg  leaf.size  leaf.shread  leaf.malf  leaf.mild  lodging  stem.cankers  canker.lesion  fruiting.bodies  ext.decay  mycelium  int.discolor  sclerotia  fruit.pods  fruit.spots  seed  mold.growth  seed.discolor  seed.size  shriveling  roots</w:t>
-      </w:r>
-      <w:r>
-        <w:br/>
-      </w:r>
-      <w:r>
-        <w:rPr>
-          <w:rStyle w:val="VerbatimChar"/>
-        </w:rPr>
-        <w:t xml:space="preserve">##   1   3  plant.stand  precip  hail  sever  seed.tmt  germ  leaf.halo  leaf.marg  leaf.size  leaf.shread  leaf.malf  leaf.mild  lodging  stem.cankers  canker.lesion  fruiting.bodies  ext.decay  mycelium  int.discolor  sclerotia  fruit.pods  fruit.spots  seed  mold.growth  seed.discolor  seed.size  shriveling  roots</w:t>
-      </w:r>
-      <w:r>
-        <w:br/>
-      </w:r>
-      <w:r>
-        <w:rPr>
-          <w:rStyle w:val="VerbatimChar"/>
-        </w:rPr>
-        <w:t xml:space="preserve">##   1   4  plant.stand  precip  hail  sever  seed.tmt  germ  leaf.halo  leaf.marg  leaf.size  leaf.shread  leaf.malf  leaf.mild  lodging  stem.cankers  canker.lesion  fruiting.bodies  ext.decay  mycelium  int.discolor  sclerotia  fruit.pods  fruit.spots  seed  mold.growth  seed.discolor  seed.size  shriveling  roots</w:t>
-      </w:r>
-      <w:r>
-        <w:br/>
-      </w:r>
-      <w:r>
-        <w:rPr>
-          <w:rStyle w:val="VerbatimChar"/>
-        </w:rPr>
-        <w:t xml:space="preserve">##   1   5  plant.stand  precip  hail  sever  seed.tmt  germ  leaf.halo  leaf.marg  leaf.size  leaf.shread  leaf.malf  leaf.mild  lodging  stem.cankers  canker.lesion  fruiting.bodies  ext.decay  mycelium  int.discolor  sclerotia  fruit.pods  fruit.spots  seed  mold.growth  seed.discolor  seed.size  shriveling  roots</w:t>
-      </w:r>
-      <w:r>
-        <w:br/>
-      </w:r>
-      <w:r>
-        <w:rPr>
-          <w:rStyle w:val="VerbatimChar"/>
-        </w:rPr>
-        <w:t xml:space="preserve">##   2   1  plant.stand  precip  hail  sever  seed.tmt  germ  leaf.halo  leaf.marg  leaf.size  leaf.shread  leaf.malf  leaf.mild  lodging  stem.cankers  canker.lesion  fruiting.bodies  ext.decay  mycelium  int.discolor  sclerotia  fruit.pods  fruit.spots  seed  mold.growth  seed.discolor  seed.size  shriveling  roots</w:t>
-      </w:r>
-      <w:r>
-        <w:br/>
-      </w:r>
-      <w:r>
-        <w:rPr>
-          <w:rStyle w:val="VerbatimChar"/>
-        </w:rPr>
-        <w:t xml:space="preserve">##   2   2  plant.stand  precip  hail  sever  seed.tmt  germ  leaf.halo  leaf.marg  leaf.size  leaf.shread  leaf.malf  leaf.mild  lodging  stem.cankers  canker.lesion  fruiting.bodies  ext.decay  mycelium  int.discolor  sclerotia  fruit.pods  fruit.spots  seed  mold.growth  seed.discolor  seed.size  shriveling  roots</w:t>
-      </w:r>
-      <w:r>
-        <w:br/>
-      </w:r>
-      <w:r>
-        <w:rPr>
-          <w:rStyle w:val="VerbatimChar"/>
-        </w:rPr>
-        <w:t xml:space="preserve">##   2   3  plant.stand  precip  hail  sever  seed.tmt  germ  leaf.halo  leaf.marg  leaf.size  leaf.shread  leaf.malf  leaf.mild  lodging  stem.cankers  canker.lesion  fruiting.bodies  ext.decay  mycelium  int.discolor  sclerotia  fruit.pods  fruit.spots  seed  mold.growth  seed.discolor  seed.size  shriveling  roots</w:t>
-      </w:r>
-      <w:r>
-        <w:br/>
-      </w:r>
-      <w:r>
-        <w:rPr>
-          <w:rStyle w:val="VerbatimChar"/>
-        </w:rPr>
-        <w:t xml:space="preserve">##   2   4  plant.stand  precip  hail  sever  seed.tmt  germ  leaf.halo  leaf.marg  leaf.size  leaf.shread  leaf.malf  leaf.mild  lodging  stem.cankers  canker.lesion  fruiting.bodies  ext.decay  mycelium  int.discolor  sclerotia  fruit.pods  fruit.spots  seed  mold.growth  seed.discolor  seed.size  shriveling  roots</w:t>
-      </w:r>
-      <w:r>
-        <w:br/>
-      </w:r>
-      <w:r>
-        <w:rPr>
-          <w:rStyle w:val="VerbatimChar"/>
-        </w:rPr>
-        <w:t xml:space="preserve">##   2   5  plant.stand  precip  hail  sever  seed.tmt  germ  leaf.halo  leaf.marg  leaf.size  leaf.shread  leaf.malf  leaf.mild  lodging  stem.cankers  canker.lesion  fruiting.bodies  ext.decay  mycelium  int.discolor  sclerotia  fruit.pods  fruit.spots  seed  mold.growth  seed.discolor  seed.size  shriveling  roots</w:t>
-      </w:r>
-      <w:r>
-        <w:br/>
-      </w:r>
-      <w:r>
-        <w:rPr>
-          <w:rStyle w:val="VerbatimChar"/>
-        </w:rPr>
-        <w:t xml:space="preserve">##   3   1  plant.stand  precip  hail  sever  seed.tmt  germ  leaf.halo  leaf.marg  leaf.size  leaf.shread  leaf.malf  leaf.mild  lodging  stem.cankers  canker.lesion  fruiting.bodies  ext.decay  mycelium  int.discolor  sclerotia  fruit.pods  fruit.spots  seed  mold.growth  seed.discolor  seed.size  shriveling  roots</w:t>
-      </w:r>
-      <w:r>
-        <w:br/>
-      </w:r>
-      <w:r>
-        <w:rPr>
-          <w:rStyle w:val="VerbatimChar"/>
-        </w:rPr>
-        <w:t xml:space="preserve">##   3   2  plant.stand  precip  hail  sever  seed.tmt  germ  leaf.halo  leaf.marg  leaf.size  leaf.shread  leaf.malf  leaf.mild  lodging  stem.cankers  canker.lesion  fruiting.bodies  ext.decay  mycelium  int.discolor  sclerotia  fruit.pods  fruit.spots  seed  mold.growth  seed.discolor  seed.size  shriveling  roots</w:t>
-      </w:r>
-      <w:r>
-        <w:br/>
-      </w:r>
-      <w:r>
-        <w:rPr>
-          <w:rStyle w:val="VerbatimChar"/>
-        </w:rPr>
-        <w:t xml:space="preserve">##   3   3  plant.stand  precip  hail  sever  seed.tmt  germ  leaf.halo  leaf.marg  leaf.size  leaf.shread  leaf.malf  leaf.mild  lodging  stem.cankers  canker.lesion  fruiting.bodies  ext.decay  mycelium  int.discolor  sclerotia  fruit.pods  fruit.spots  seed  mold.growth  seed.discolor  seed.size  shriveling  roots</w:t>
-      </w:r>
-      <w:r>
-        <w:br/>
-      </w:r>
-      <w:r>
-        <w:rPr>
-          <w:rStyle w:val="VerbatimChar"/>
-        </w:rPr>
-        <w:t xml:space="preserve">##   3   4  plant.stand  precip  hail  sever  seed.tmt  germ  leaf.halo  leaf.marg  leaf.size  leaf.shread  leaf.malf  leaf.mild  lodging  stem.cankers  canker.lesion  fruiting.bodies  ext.decay  mycelium  int.discolor  sclerotia  fruit.pods  fruit.spots  seed  mold.growth  seed.discolor  seed.size  shriveling  roots</w:t>
-      </w:r>
-      <w:r>
-        <w:br/>
-      </w:r>
-      <w:r>
-        <w:rPr>
-          <w:rStyle w:val="VerbatimChar"/>
-        </w:rPr>
-        <w:t xml:space="preserve">##   3   5  plant.stand  precip  hail  sever  seed.tmt  germ  leaf.halo  leaf.marg  leaf.size  leaf.shread  leaf.malf  leaf.mild  lodging  stem.cankers  canker.lesion  fruiting.bodies  ext.decay  mycelium  int.discolor  sclerotia  fruit.pods  fruit.spots  seed  mold.growth  seed.discolor  seed.size  shriveling  roots</w:t>
-      </w:r>
-      <w:r>
-        <w:br/>
-      </w:r>
-      <w:r>
-        <w:rPr>
-          <w:rStyle w:val="VerbatimChar"/>
-        </w:rPr>
-        <w:t xml:space="preserve">##   4   1  plant.stand  precip  hail  sever  seed.tmt  germ  leaf.halo  leaf.marg  leaf.size  leaf.shread  leaf.malf  leaf.mild  lodging  stem.cankers  canker.lesion  fruiting.bodies  ext.decay  mycelium  int.discolor  sclerotia  fruit.pods  fruit.spots  seed  mold.growth  seed.discolor  seed.size  shriveling  roots</w:t>
-      </w:r>
-      <w:r>
-        <w:br/>
-      </w:r>
-      <w:r>
-        <w:rPr>
-          <w:rStyle w:val="VerbatimChar"/>
-        </w:rPr>
-        <w:t xml:space="preserve">##   4   2  plant.stand  precip  hail  sever  seed.tmt  germ  leaf.halo  leaf.marg  leaf.size  leaf.shread  leaf.malf  leaf.mild  lodging  stem.cankers  canker.lesion  fruiting.bodies  ext.decay  mycelium  int.discolor  sclerotia  fruit.pods  fruit.spots  seed  mold.growth  seed.discolor  seed.size  shriveling  roots</w:t>
-      </w:r>
-      <w:r>
-        <w:br/>
-      </w:r>
-      <w:r>
-        <w:rPr>
-          <w:rStyle w:val="VerbatimChar"/>
-        </w:rPr>
-        <w:t xml:space="preserve">##   4   3  plant.stand  precip  hail  sever  seed.tmt  germ  leaf.halo  leaf.marg  leaf.size  leaf.shread  leaf.malf  leaf.mild  lodging  stem.cankers  canker.lesion  fruiting.bodies  ext.decay  mycelium  int.discolor  sclerotia  fruit.pods  fruit.spots  seed  mold.growth  seed.discolor  seed.size  shriveling  roots</w:t>
-      </w:r>
-      <w:r>
-        <w:br/>
-      </w:r>
-      <w:r>
-        <w:rPr>
-          <w:rStyle w:val="VerbatimChar"/>
-        </w:rPr>
-        <w:t xml:space="preserve">##   4   4  plant.stand  precip  hail  sever  seed.tmt  germ  leaf.halo  leaf.marg  leaf.size  leaf.shread  leaf.malf  leaf.mild  lodging  stem.cankers  canker.lesion  fruiting.bodies  ext.decay  mycelium  int.discolor  sclerotia  fruit.pods  fruit.spots  seed  mold.growth  seed.discolor  seed.size  shriveling  roots</w:t>
-      </w:r>
-      <w:r>
-        <w:br/>
-      </w:r>
-      <w:r>
-        <w:rPr>
-          <w:rStyle w:val="VerbatimChar"/>
-        </w:rPr>
-        <w:t xml:space="preserve">##   4   5  plant.stand  precip  hail  sever  seed.tmt  germ  leaf.halo  leaf.marg  leaf.size  leaf.shread  leaf.malf  leaf.mild  lodging  stem.cankers  canker.lesion  fruiting.bodies  ext.decay  mycelium  int.discolor  sclerotia  fruit.pods  fruit.spots  seed  mold.growth  seed.discolor  seed.size  shriveling  roots</w:t>
-      </w:r>
-      <w:r>
-        <w:br/>
-      </w:r>
-      <w:r>
-        <w:rPr>
-          <w:rStyle w:val="VerbatimChar"/>
-        </w:rPr>
-        <w:t xml:space="preserve">##   5   1  plant.stand  precip  hail  sever  seed.tmt  germ  leaf.halo  leaf.marg  leaf.size  leaf.shread  leaf.malf  leaf.mild  lodging  stem.cankers  canker.lesion  fruiting.bodies  ext.decay  mycelium  int.discolor  sclerotia  fruit.pods  fruit.spots  seed  mold.growth  seed.discolor  seed.size  shriveling  roots</w:t>
-      </w:r>
-      <w:r>
-        <w:br/>
-      </w:r>
-      <w:r>
-        <w:rPr>
-          <w:rStyle w:val="VerbatimChar"/>
-        </w:rPr>
-        <w:t xml:space="preserve">##   5   2  plant.stand  precip  hail  sever  seed.tmt  germ  leaf.halo  leaf.marg  leaf.size  leaf.shread  leaf.malf  leaf.mild  lodging  stem.cankers  canker.lesion  fruiting.bodies  ext.decay  mycelium  int.discolor  sclerotia  fruit.pods  fruit.spots  seed  mold.growth  seed.discolor  seed.size  shriveling  roots</w:t>
-      </w:r>
-      <w:r>
-        <w:br/>
-      </w:r>
-      <w:r>
-        <w:rPr>
-          <w:rStyle w:val="VerbatimChar"/>
-        </w:rPr>
-        <w:t xml:space="preserve">##   5   3  plant.stand  precip  hail  sever  seed.tmt  germ  leaf.halo  leaf.marg  leaf.size  leaf.shread  leaf.malf  leaf.mild  lodging  stem.cankers  canker.lesion  fruiting.bodies  ext.decay  mycelium  int.discolor  sclerotia  fruit.pods  fruit.spots  seed  mold.growth  seed.discolor  seed.size  shriveling  roots</w:t>
-      </w:r>
-      <w:r>
-        <w:br/>
-      </w:r>
-      <w:r>
-        <w:rPr>
-          <w:rStyle w:val="VerbatimChar"/>
-        </w:rPr>
-        <w:t xml:space="preserve">##   5   4  plant.stand  precip  hail  sever  seed.tmt  germ  leaf.halo  leaf.marg  leaf.size  leaf.shread  leaf.malf  leaf.mild  lodging  stem.cankers  canker.lesion  fruiting.bodies  ext.decay  mycelium  int.discolor  sclerotia  fruit.pods  fruit.spots  seed  mold.growth  seed.discolor  seed.size  shriveling  roots</w:t>
-      </w:r>
-      <w:r>
-        <w:br/>
-      </w:r>
-      <w:r>
-        <w:rPr>
-          <w:rStyle w:val="VerbatimChar"/>
-        </w:rPr>
-        <w:t xml:space="preserve">##   5   5  plant.stand  precip  hail  sever  seed.tmt  germ  leaf.halo  leaf.marg  leaf.size  leaf.shread  leaf.malf  leaf.mild  lodging  stem.cankers  canker.lesion  fruiting.bodies  ext.decay  mycelium  int.discolor  sclerotia  fruit.pods  fruit.spots  seed  mold.growth  seed.discolor  seed.size  shriveling  roots</w:t>
-      </w:r>
-    </w:p>
-    <w:p>
-      <w:pPr>
-        <w:pStyle w:val="SourceCode"/>
-      </w:pPr>
-      <w:r>
-        <w:rPr>
-          <w:rStyle w:val="CommentTok"/>
-        </w:rPr>
-        <w:t xml:space="preserve"># Complete the data set using imputed values</w:t>
-      </w:r>
-      <w:r>
-        <w:br/>
-      </w:r>
-      <w:r>
-        <w:rPr>
-          <w:rStyle w:val="NormalTok"/>
-        </w:rPr>
-        <w:t xml:space="preserve">sb4 </w:t>
-      </w:r>
-      <w:r>
-        <w:rPr>
-          <w:rStyle w:val="OtherTok"/>
-        </w:rPr>
-        <w:t xml:space="preserve">&lt;-</w:t>
-      </w:r>
-      <w:r>
-        <w:rPr>
-          <w:rStyle w:val="NormalTok"/>
-        </w:rPr>
-        <w:t xml:space="preserve"> </w:t>
-      </w:r>
-      <w:r>
-        <w:rPr>
-          <w:rStyle w:val="FunctionTok"/>
-        </w:rPr>
-        <w:t xml:space="preserve">complete</w:t>
-      </w:r>
-      <w:r>
-        <w:rPr>
-          <w:rStyle w:val="NormalTok"/>
-        </w:rPr>
-        <w:t xml:space="preserve">(imp)</w:t>
-      </w:r>
-      <w:r>
-        <w:br/>
-      </w:r>
-      <w:r>
-        <w:br/>
-      </w:r>
-      <w:r>
-        <w:rPr>
-          <w:rStyle w:val="CommentTok"/>
-        </w:rPr>
-        <w:t xml:space="preserve"># Recalculate number of rows contain missing values</w:t>
-      </w:r>
-      <w:r>
-        <w:br/>
-      </w:r>
-      <w:r>
-        <w:rPr>
-          <w:rStyle w:val="NormalTok"/>
-        </w:rPr>
-        <w:t xml:space="preserve">some_missing </w:t>
-      </w:r>
-      <w:r>
-        <w:rPr>
-          <w:rStyle w:val="OtherTok"/>
-        </w:rPr>
-        <w:t xml:space="preserve">&lt;-</w:t>
-      </w:r>
-      <w:r>
-        <w:rPr>
-          <w:rStyle w:val="NormalTok"/>
-        </w:rPr>
-        <w:t xml:space="preserve"> </w:t>
-      </w:r>
-      <w:r>
-        <w:rPr>
-          <w:rStyle w:val="FunctionTok"/>
-        </w:rPr>
-        <w:t xml:space="preserve">rowSums</w:t>
-      </w:r>
-      <w:r>
-        <w:rPr>
-          <w:rStyle w:val="NormalTok"/>
-        </w:rPr>
-        <w:t xml:space="preserve">(</w:t>
-      </w:r>
-      <w:r>
-        <w:rPr>
-          <w:rStyle w:val="FunctionTok"/>
-        </w:rPr>
-        <w:t xml:space="preserve">is.na</w:t>
-      </w:r>
-      <w:r>
-        <w:rPr>
-          <w:rStyle w:val="NormalTok"/>
-        </w:rPr>
-        <w:t xml:space="preserve">(sb4)) </w:t>
-      </w:r>
-      <w:r>
-        <w:rPr>
-          <w:rStyle w:val="SpecialCharTok"/>
-        </w:rPr>
-        <w:t xml:space="preserve">&gt;</w:t>
-      </w:r>
-      <w:r>
-        <w:rPr>
-          <w:rStyle w:val="NormalTok"/>
-        </w:rPr>
-        <w:t xml:space="preserve"> </w:t>
-      </w:r>
-      <w:r>
-        <w:rPr>
-          <w:rStyle w:val="DecValTok"/>
-        </w:rPr>
-        <w:t xml:space="preserve">0</w:t>
-      </w:r>
-      <w:r>
-        <w:br/>
-      </w:r>
-      <w:r>
-        <w:rPr>
-          <w:rStyle w:val="FunctionTok"/>
-        </w:rPr>
-        <w:t xml:space="preserve">print</w:t>
-      </w:r>
-      <w:r>
-        <w:rPr>
-          <w:rStyle w:val="NormalTok"/>
-        </w:rPr>
-        <w:t xml:space="preserve">(</w:t>
-      </w:r>
-      <w:r>
-        <w:rPr>
-          <w:rStyle w:val="FunctionTok"/>
-        </w:rPr>
-        <w:t xml:space="preserve">paste0</w:t>
-      </w:r>
-      <w:r>
-        <w:rPr>
-          <w:rStyle w:val="NormalTok"/>
-        </w:rPr>
-        <w:t xml:space="preserve">(</w:t>
-      </w:r>
-      <w:r>
-        <w:rPr>
-          <w:rStyle w:val="StringTok"/>
-        </w:rPr>
-        <w:t xml:space="preserve">"Proportion of observations with missing values after removing degenerate variables: "</w:t>
-      </w:r>
-      <w:r>
-        <w:rPr>
-          <w:rStyle w:val="NormalTok"/>
-        </w:rPr>
-        <w:t xml:space="preserve">, </w:t>
-      </w:r>
-      <w:r>
-        <w:br/>
-      </w:r>
-      <w:r>
-        <w:rPr>
-          <w:rStyle w:val="NormalTok"/>
-        </w:rPr>
-        <w:t xml:space="preserve">    </w:t>
-      </w:r>
-      <w:r>
-        <w:rPr>
-          <w:rStyle w:val="FunctionTok"/>
-        </w:rPr>
-        <w:t xml:space="preserve">round</w:t>
-      </w:r>
-      <w:r>
-        <w:rPr>
-          <w:rStyle w:val="NormalTok"/>
-        </w:rPr>
-        <w:t xml:space="preserve">(</w:t>
-      </w:r>
-      <w:r>
-        <w:rPr>
-          <w:rStyle w:val="FunctionTok"/>
-        </w:rPr>
-        <w:t xml:space="preserve">nrow</w:t>
-      </w:r>
-      <w:r>
-        <w:rPr>
-          <w:rStyle w:val="NormalTok"/>
-        </w:rPr>
-        <w:t xml:space="preserve">(sb4[some_missing,]) </w:t>
-      </w:r>
-      <w:r>
-        <w:rPr>
-          <w:rStyle w:val="SpecialCharTok"/>
-        </w:rPr>
-        <w:t xml:space="preserve">/</w:t>
-      </w:r>
-      <w:r>
-        <w:rPr>
-          <w:rStyle w:val="NormalTok"/>
-        </w:rPr>
-        <w:t xml:space="preserve"> </w:t>
-      </w:r>
-      <w:r>
-        <w:rPr>
-          <w:rStyle w:val="FunctionTok"/>
-        </w:rPr>
-        <w:t xml:space="preserve">nrow</w:t>
-      </w:r>
-      <w:r>
-        <w:rPr>
-          <w:rStyle w:val="NormalTok"/>
-        </w:rPr>
-        <w:t xml:space="preserve">(sb4), </w:t>
-      </w:r>
-      <w:r>
-        <w:rPr>
-          <w:rStyle w:val="DecValTok"/>
-        </w:rPr>
-        <w:t xml:space="preserve">3</w:t>
-      </w:r>
-      <w:r>
-        <w:rPr>
-          <w:rStyle w:val="NormalTok"/>
-        </w:rPr>
-        <w:t xml:space="preserve">)))</w:t>
-      </w:r>
-    </w:p>
-    <w:p>
-      <w:pPr>
-        <w:pStyle w:val="SourceCode"/>
-      </w:pPr>
-      <w:r>
-        <w:rPr>
-          <w:rStyle w:val="VerbatimChar"/>
-        </w:rPr>
-        <w:t xml:space="preserve">## [1] "Proportion of observations with missing values after removing degenerate variables: 0"</w:t>
-      </w:r>
-    </w:p>
-    <w:p>
-      <w:pPr>
-        <w:pStyle w:val="SourceCode"/>
-      </w:pPr>
-      <w:r>
-        <w:rPr>
-          <w:rStyle w:val="FunctionTok"/>
-        </w:rPr>
-        <w:t xml:space="preserve">print</w:t>
-      </w:r>
-      <w:r>
-        <w:rPr>
-          <w:rStyle w:val="NormalTok"/>
-        </w:rPr>
-        <w:t xml:space="preserve">(</w:t>
-      </w:r>
-      <w:r>
-        <w:rPr>
-          <w:rStyle w:val="FunctionTok"/>
-        </w:rPr>
-        <w:t xml:space="preserve">paste0</w:t>
-      </w:r>
-      <w:r>
-        <w:rPr>
-          <w:rStyle w:val="NormalTok"/>
-        </w:rPr>
-        <w:t xml:space="preserve">(</w:t>
-      </w:r>
-      <w:r>
-        <w:rPr>
-          <w:rStyle w:val="StringTok"/>
-        </w:rPr>
-        <w:t xml:space="preserve">"Proportion of observations retained from original data set: "</w:t>
-      </w:r>
-      <w:r>
-        <w:rPr>
-          <w:rStyle w:val="NormalTok"/>
-        </w:rPr>
-        <w:t xml:space="preserve">,</w:t>
-      </w:r>
-      <w:r>
-        <w:br/>
-      </w:r>
-      <w:r>
-        <w:rPr>
-          <w:rStyle w:val="NormalTok"/>
-        </w:rPr>
-        <w:t xml:space="preserve">    </w:t>
-      </w:r>
-      <w:r>
-        <w:rPr>
-          <w:rStyle w:val="FunctionTok"/>
-        </w:rPr>
-        <w:t xml:space="preserve">round</w:t>
-      </w:r>
-      <w:r>
-        <w:rPr>
-          <w:rStyle w:val="NormalTok"/>
-        </w:rPr>
-        <w:t xml:space="preserve">(</w:t>
-      </w:r>
-      <w:r>
-        <w:rPr>
-          <w:rStyle w:val="FunctionTok"/>
-        </w:rPr>
-        <w:t xml:space="preserve">nrow</w:t>
-      </w:r>
-      <w:r>
-        <w:rPr>
-          <w:rStyle w:val="NormalTok"/>
-        </w:rPr>
-        <w:t xml:space="preserve">(sb4) </w:t>
-      </w:r>
-      <w:r>
-        <w:rPr>
-          <w:rStyle w:val="SpecialCharTok"/>
-        </w:rPr>
-        <w:t xml:space="preserve">/</w:t>
-      </w:r>
-      <w:r>
-        <w:rPr>
-          <w:rStyle w:val="NormalTok"/>
-        </w:rPr>
-        <w:t xml:space="preserve"> </w:t>
-      </w:r>
-      <w:r>
-        <w:rPr>
-          <w:rStyle w:val="FunctionTok"/>
-        </w:rPr>
-        <w:t xml:space="preserve">nrow</w:t>
-      </w:r>
-      <w:r>
-        <w:rPr>
-          <w:rStyle w:val="NormalTok"/>
-        </w:rPr>
-        <w:t xml:space="preserve">(Soybean), </w:t>
-      </w:r>
-      <w:r>
-        <w:rPr>
-          <w:rStyle w:val="DecValTok"/>
-        </w:rPr>
-        <w:t xml:space="preserve">3</w:t>
-      </w:r>
-      <w:r>
-        <w:rPr>
-          <w:rStyle w:val="NormalTok"/>
-        </w:rPr>
-        <w:t xml:space="preserve">)))</w:t>
-      </w:r>
-    </w:p>
-    <w:p>
-      <w:pPr>
-        <w:pStyle w:val="SourceCode"/>
-      </w:pPr>
-      <w:r>
-        <w:rPr>
-          <w:rStyle w:val="VerbatimChar"/>
-        </w:rPr>
-        <w:t xml:space="preserve">## [1] "Proportion of observations retained from original data set: 0.956"</w:t>
       </w:r>
     </w:p>
     <w:bookmarkEnd w:id="86"/>

</xml_diff>